<commit_message>
updated sprint 2 document
website wireframe and screenshot of the kanban board
</commit_message>
<xml_diff>
--- a/Sprint 2 Document.docx
+++ b/Sprint 2 Document.docx
@@ -1557,31 +1557,84 @@
       </w:r>
       <w:bookmarkEnd w:id="4"/>
     </w:p>
-    <w:p/>
-    <w:p/>
-    <w:p/>
-    <w:p/>
-    <w:p/>
-    <w:p/>
-    <w:p/>
-    <w:p/>
-    <w:p/>
-    <w:p/>
-    <w:p/>
-    <w:p/>
-    <w:p/>
-    <w:p/>
-    <w:p/>
-    <w:p/>
-    <w:p/>
-    <w:p/>
-    <w:p/>
-    <w:p/>
-    <w:p/>
-    <w:p/>
-    <w:p/>
-    <w:p/>
-    <w:p/>
+    <w:p>
+      <w:r>
+        <w:drawing>
+          <wp:inline distT="0" distB="0" distL="0" distR="0" wp14:anchorId="7082DAAE" wp14:editId="5F9096B1">
+            <wp:extent cx="5784850" cy="3440317"/>
+            <wp:effectExtent l="0" t="0" r="6350" b="8255"/>
+            <wp:docPr id="1914447448" name="Picture 1"/>
+            <wp:cNvGraphicFramePr>
+              <a:graphicFrameLocks xmlns:a="http://schemas.openxmlformats.org/drawingml/2006/main" noChangeAspect="1"/>
+            </wp:cNvGraphicFramePr>
+            <a:graphic xmlns:a="http://schemas.openxmlformats.org/drawingml/2006/main">
+              <a:graphicData uri="http://schemas.openxmlformats.org/drawingml/2006/picture">
+                <pic:pic xmlns:pic="http://schemas.openxmlformats.org/drawingml/2006/picture">
+                  <pic:nvPicPr>
+                    <pic:cNvPr id="1914447448" name=""/>
+                    <pic:cNvPicPr/>
+                  </pic:nvPicPr>
+                  <pic:blipFill>
+                    <a:blip r:embed="rId9"/>
+                    <a:stretch>
+                      <a:fillRect/>
+                    </a:stretch>
+                  </pic:blipFill>
+                  <pic:spPr>
+                    <a:xfrm>
+                      <a:off x="0" y="0"/>
+                      <a:ext cx="5795827" cy="3446845"/>
+                    </a:xfrm>
+                    <a:prstGeom prst="rect">
+                      <a:avLst/>
+                    </a:prstGeom>
+                  </pic:spPr>
+                </pic:pic>
+              </a:graphicData>
+            </a:graphic>
+          </wp:inline>
+        </w:drawing>
+      </w:r>
+    </w:p>
+    <w:p>
+      <w:r>
+        <w:drawing>
+          <wp:inline distT="0" distB="0" distL="0" distR="0" wp14:anchorId="3EE181B3" wp14:editId="1706AA25">
+            <wp:extent cx="5794218" cy="4064635"/>
+            <wp:effectExtent l="0" t="0" r="0" b="0"/>
+            <wp:docPr id="1427464064" name="Picture 1"/>
+            <wp:cNvGraphicFramePr>
+              <a:graphicFrameLocks xmlns:a="http://schemas.openxmlformats.org/drawingml/2006/main" noChangeAspect="1"/>
+            </wp:cNvGraphicFramePr>
+            <a:graphic xmlns:a="http://schemas.openxmlformats.org/drawingml/2006/main">
+              <a:graphicData uri="http://schemas.openxmlformats.org/drawingml/2006/picture">
+                <pic:pic xmlns:pic="http://schemas.openxmlformats.org/drawingml/2006/picture">
+                  <pic:nvPicPr>
+                    <pic:cNvPr id="1427464064" name=""/>
+                    <pic:cNvPicPr/>
+                  </pic:nvPicPr>
+                  <pic:blipFill>
+                    <a:blip r:embed="rId10"/>
+                    <a:stretch>
+                      <a:fillRect/>
+                    </a:stretch>
+                  </pic:blipFill>
+                  <pic:spPr>
+                    <a:xfrm>
+                      <a:off x="0" y="0"/>
+                      <a:ext cx="5803642" cy="4071246"/>
+                    </a:xfrm>
+                    <a:prstGeom prst="rect">
+                      <a:avLst/>
+                    </a:prstGeom>
+                  </pic:spPr>
+                </pic:pic>
+              </a:graphicData>
+            </a:graphic>
+          </wp:inline>
+        </w:drawing>
+      </w:r>
+    </w:p>
     <w:p/>
     <w:p/>
     <w:p>
@@ -1695,21 +1748,58 @@
       </w:r>
       <w:bookmarkEnd w:id="7"/>
     </w:p>
-    <w:p/>
-    <w:p/>
-    <w:p/>
-    <w:p/>
-    <w:p/>
-    <w:p/>
-    <w:p/>
-    <w:p/>
-    <w:p/>
-    <w:p/>
-    <w:p/>
-    <w:p/>
-    <w:p/>
-    <w:p/>
-    <w:p/>
+    <w:p>
+      <w:r>
+        <w:drawing>
+          <wp:inline distT="0" distB="0" distL="0" distR="0" wp14:anchorId="27EFFE08" wp14:editId="56C15E1C">
+            <wp:extent cx="5731510" cy="4626321"/>
+            <wp:effectExtent l="0" t="0" r="2540" b="3175"/>
+            <wp:docPr id="1901473735" name="Picture 2"/>
+            <wp:cNvGraphicFramePr>
+              <a:graphicFrameLocks xmlns:a="http://schemas.openxmlformats.org/drawingml/2006/main" noChangeAspect="1"/>
+            </wp:cNvGraphicFramePr>
+            <a:graphic xmlns:a="http://schemas.openxmlformats.org/drawingml/2006/main">
+              <a:graphicData uri="http://schemas.openxmlformats.org/drawingml/2006/picture">
+                <pic:pic xmlns:pic="http://schemas.openxmlformats.org/drawingml/2006/picture">
+                  <pic:nvPicPr>
+                    <pic:cNvPr id="0" name="Picture 6"/>
+                    <pic:cNvPicPr>
+                      <a:picLocks noChangeAspect="1" noChangeArrowheads="1"/>
+                    </pic:cNvPicPr>
+                  </pic:nvPicPr>
+                  <pic:blipFill>
+                    <a:blip r:embed="rId11" cstate="print">
+                      <a:extLst>
+                        <a:ext uri="{28A0092B-C50C-407E-A947-70E740481C1C}">
+                          <a14:useLocalDpi xmlns:a14="http://schemas.microsoft.com/office/drawing/2010/main" val="0"/>
+                        </a:ext>
+                      </a:extLst>
+                    </a:blip>
+                    <a:srcRect/>
+                    <a:stretch>
+                      <a:fillRect/>
+                    </a:stretch>
+                  </pic:blipFill>
+                  <pic:spPr bwMode="auto">
+                    <a:xfrm>
+                      <a:off x="0" y="0"/>
+                      <a:ext cx="5739675" cy="4632911"/>
+                    </a:xfrm>
+                    <a:prstGeom prst="rect">
+                      <a:avLst/>
+                    </a:prstGeom>
+                    <a:noFill/>
+                    <a:ln>
+                      <a:noFill/>
+                    </a:ln>
+                  </pic:spPr>
+                </pic:pic>
+              </a:graphicData>
+            </a:graphic>
+          </wp:inline>
+        </w:drawing>
+      </w:r>
+    </w:p>
     <w:p/>
     <w:p/>
     <w:p/>
@@ -2529,7 +2619,6 @@
   <w:style w:type="character" w:default="1" w:styleId="DefaultParagraphFont">
     <w:name w:val="Default Paragraph Font"/>
     <w:uiPriority w:val="1"/>
-    <w:semiHidden/>
     <w:unhideWhenUsed/>
   </w:style>
   <w:style w:type="table" w:default="1" w:styleId="TableNormal">

</xml_diff>